<commit_message>
Légère modification du cahier des charges (ajout de numérotation de sous-titres) + différents screen
</commit_message>
<xml_diff>
--- a/Ressources/Cahier des charges.docx
+++ b/Ressources/Cahier des charges.docx
@@ -10,6 +10,7 @@
           <w:docPartUnique/>
         </w:docPartObj>
       </w:sdtPr>
+      <w:sdtEndPr/>
       <w:sdtContent>
         <w:p/>
         <w:p>
@@ -249,6 +250,7 @@
                                       <w:dataBinding w:prefixMappings="xmlns:ns0='http://purl.org/dc/elements/1.1/' xmlns:ns1='http://schemas.openxmlformats.org/package/2006/metadata/core-properties' " w:xpath="/ns1:coreProperties[1]/ns0:title[1]" w:storeItemID="{6C3C8BC8-F283-45AE-878A-BAB7291924A1}"/>
                                       <w:text/>
                                     </w:sdtPr>
+                                    <w:sdtEndPr/>
                                     <w:sdtContent>
                                       <w:r>
                                         <w:rPr>
@@ -519,6 +521,7 @@
                                     <w:dataBinding w:prefixMappings="xmlns:ns0='http://schemas.openxmlformats.org/officeDocument/2006/extended-properties' " w:xpath="/ns0:Properties[1]/ns0:Company[1]" w:storeItemID="{6668398D-A668-4E3E-A5EB-62B293D839F1}"/>
                                     <w:text/>
                                   </w:sdtPr>
+                                  <w:sdtEndPr/>
                                   <w:sdtContent>
                                     <w:r>
                                       <w:rPr>
@@ -700,6 +703,7 @@
                                   <w:dataBinding w:prefixMappings="xmlns:ns0='http://purl.org/dc/elements/1.1/' xmlns:ns1='http://schemas.openxmlformats.org/package/2006/metadata/core-properties' " w:xpath="/ns1:coreProperties[1]/ns0:subject[1]" w:storeItemID="{6C3C8BC8-F283-45AE-878A-BAB7291924A1}"/>
                                   <w:text/>
                                 </w:sdtPr>
+                                <w:sdtEndPr/>
                                 <w:sdtContent>
                                   <w:p>
                                     <w:pPr>
@@ -738,6 +742,7 @@
                                   <w:dataBinding w:prefixMappings="xmlns:ns0='http://purl.org/dc/elements/1.1/' xmlns:ns1='http://schemas.openxmlformats.org/package/2006/metadata/core-properties' " w:xpath="/ns1:coreProperties[1]/ns0:creator[1]" w:storeItemID="{6C3C8BC8-F283-45AE-878A-BAB7291924A1}"/>
                                   <w:text/>
                                 </w:sdtPr>
+                                <w:sdtEndPr/>
                                 <w:sdtContent>
                                   <w:p>
                                     <w:pPr>
@@ -956,6 +961,7 @@
                                     <w:calendar w:val="gregorian"/>
                                   </w:date>
                                 </w:sdtPr>
+                                <w:sdtEndPr/>
                                 <w:sdtContent>
                                   <w:p>
                                     <w:pPr>
@@ -1061,6 +1067,13 @@
     </w:sdt>
     <w:sdt>
       <w:sdtPr>
+        <w:rPr>
+          <w:rFonts w:asciiTheme="minorHAnsi" w:eastAsiaTheme="minorHAnsi" w:hAnsiTheme="minorHAnsi" w:cstheme="minorBidi"/>
+          <w:color w:val="auto"/>
+          <w:sz w:val="22"/>
+          <w:szCs w:val="22"/>
+          <w:lang w:eastAsia="en-US"/>
+        </w:rPr>
         <w:id w:val="-504664205"/>
         <w:docPartObj>
           <w:docPartGallery w:val="Table of Contents"/>
@@ -1069,13 +1082,8 @@
       </w:sdtPr>
       <w:sdtEndPr>
         <w:rPr>
-          <w:rFonts w:asciiTheme="minorHAnsi" w:eastAsiaTheme="minorHAnsi" w:hAnsiTheme="minorHAnsi" w:cstheme="minorBidi"/>
           <w:b/>
           <w:bCs/>
-          <w:color w:val="auto"/>
-          <w:sz w:val="22"/>
-          <w:szCs w:val="22"/>
-          <w:lang w:eastAsia="en-US"/>
         </w:rPr>
       </w:sdtEndPr>
       <w:sdtContent>
@@ -1084,12 +1092,7 @@
             <w:pStyle w:val="En-ttedetabledesmatires"/>
           </w:pPr>
           <w:r>
-            <w:t>Table des matiè</w:t>
-          </w:r>
-          <w:bookmarkStart w:id="0" w:name="_GoBack"/>
-          <w:bookmarkEnd w:id="0"/>
-          <w:r>
-            <w:t>res</w:t>
+            <w:t>Table des matières</w:t>
           </w:r>
         </w:p>
         <w:p>
@@ -1113,7 +1116,7 @@
           <w:r>
             <w:fldChar w:fldCharType="separate"/>
           </w:r>
-          <w:hyperlink w:anchor="_Toc17915202" w:history="1">
+          <w:hyperlink w:anchor="_Toc17963062" w:history="1">
             <w:r>
               <w:rPr>
                 <w:rStyle w:val="Lienhypertexte"/>
@@ -1140,7 +1143,7 @@
                 <w:noProof/>
                 <w:webHidden/>
               </w:rPr>
-              <w:instrText xml:space="preserve"> PAGEREF _Toc17915202 \h </w:instrText>
+              <w:instrText xml:space="preserve"> PAGEREF _Toc17963062 \h </w:instrText>
             </w:r>
             <w:r>
               <w:rPr>
@@ -1182,13 +1185,13 @@
               <w:noProof/>
             </w:rPr>
           </w:pPr>
-          <w:hyperlink w:anchor="_Toc17915203" w:history="1">
+          <w:hyperlink w:anchor="_Toc17963063" w:history="1">
             <w:r>
               <w:rPr>
                 <w:rStyle w:val="Lienhypertexte"/>
                 <w:noProof/>
               </w:rPr>
-              <w:t>Besoin Globale :</w:t>
+              <w:t>1.1. Besoin Globale :</w:t>
             </w:r>
             <w:r>
               <w:rPr>
@@ -1209,7 +1212,7 @@
                 <w:noProof/>
                 <w:webHidden/>
               </w:rPr>
-              <w:instrText xml:space="preserve"> PAGEREF _Toc17915203 \h </w:instrText>
+              <w:instrText xml:space="preserve"> PAGEREF _Toc17963063 \h </w:instrText>
             </w:r>
             <w:r>
               <w:rPr>
@@ -1251,13 +1254,13 @@
               <w:noProof/>
             </w:rPr>
           </w:pPr>
-          <w:hyperlink w:anchor="_Toc17915204" w:history="1">
+          <w:hyperlink w:anchor="_Toc17963064" w:history="1">
             <w:r>
               <w:rPr>
                 <w:rStyle w:val="Lienhypertexte"/>
                 <w:noProof/>
               </w:rPr>
-              <w:t>Analyse de l’existant :</w:t>
+              <w:t>1.2. Analyse de l’existant :</w:t>
             </w:r>
             <w:r>
               <w:rPr>
@@ -1278,7 +1281,7 @@
                 <w:noProof/>
                 <w:webHidden/>
               </w:rPr>
-              <w:instrText xml:space="preserve"> PAGEREF _Toc17915204 \h </w:instrText>
+              <w:instrText xml:space="preserve"> PAGEREF _Toc17963064 \h </w:instrText>
             </w:r>
             <w:r>
               <w:rPr>
@@ -1320,13 +1323,13 @@
               <w:noProof/>
             </w:rPr>
           </w:pPr>
-          <w:hyperlink w:anchor="_Toc17915205" w:history="1">
+          <w:hyperlink w:anchor="_Toc17963065" w:history="1">
             <w:r>
               <w:rPr>
                 <w:rStyle w:val="Lienhypertexte"/>
                 <w:noProof/>
               </w:rPr>
-              <w:t>Les objectifs du site :</w:t>
+              <w:t>1.3. Les objectifs du site :</w:t>
             </w:r>
             <w:r>
               <w:rPr>
@@ -1347,7 +1350,7 @@
                 <w:noProof/>
                 <w:webHidden/>
               </w:rPr>
-              <w:instrText xml:space="preserve"> PAGEREF _Toc17915205 \h </w:instrText>
+              <w:instrText xml:space="preserve"> PAGEREF _Toc17963065 \h </w:instrText>
             </w:r>
             <w:r>
               <w:rPr>
@@ -1389,13 +1392,13 @@
               <w:noProof/>
             </w:rPr>
           </w:pPr>
-          <w:hyperlink w:anchor="_Toc17915206" w:history="1">
+          <w:hyperlink w:anchor="_Toc17963066" w:history="1">
             <w:r>
               <w:rPr>
                 <w:rStyle w:val="Lienhypertexte"/>
                 <w:noProof/>
               </w:rPr>
-              <w:t>Périmètre du projet :</w:t>
+              <w:t>1.4. Périmètre du projet :</w:t>
             </w:r>
             <w:r>
               <w:rPr>
@@ -1416,7 +1419,7 @@
                 <w:noProof/>
                 <w:webHidden/>
               </w:rPr>
-              <w:instrText xml:space="preserve"> PAGEREF _Toc17915206 \h </w:instrText>
+              <w:instrText xml:space="preserve"> PAGEREF _Toc17963066 \h </w:instrText>
             </w:r>
             <w:r>
               <w:rPr>
@@ -1459,7 +1462,7 @@
               <w:lang w:eastAsia="fr-FR"/>
             </w:rPr>
           </w:pPr>
-          <w:hyperlink w:anchor="_Toc17915207" w:history="1">
+          <w:hyperlink w:anchor="_Toc17963067" w:history="1">
             <w:r>
               <w:rPr>
                 <w:rStyle w:val="Lienhypertexte"/>
@@ -1486,7 +1489,7 @@
                 <w:noProof/>
                 <w:webHidden/>
               </w:rPr>
-              <w:instrText xml:space="preserve"> PAGEREF _Toc17915207 \h </w:instrText>
+              <w:instrText xml:space="preserve"> PAGEREF _Toc17963067 \h </w:instrText>
             </w:r>
             <w:r>
               <w:rPr>
@@ -1528,13 +1531,13 @@
               <w:noProof/>
             </w:rPr>
           </w:pPr>
-          <w:hyperlink w:anchor="_Toc17915208" w:history="1">
+          <w:hyperlink w:anchor="_Toc17963068" w:history="1">
             <w:r>
               <w:rPr>
                 <w:rStyle w:val="Lienhypertexte"/>
                 <w:noProof/>
               </w:rPr>
-              <w:t>Maquettage :</w:t>
+              <w:t>2.1. Maquettage :</w:t>
             </w:r>
             <w:r>
               <w:rPr>
@@ -1555,7 +1558,7 @@
                 <w:noProof/>
                 <w:webHidden/>
               </w:rPr>
-              <w:instrText xml:space="preserve"> PAGEREF _Toc17915208 \h </w:instrText>
+              <w:instrText xml:space="preserve"> PAGEREF _Toc17963068 \h </w:instrText>
             </w:r>
             <w:r>
               <w:rPr>
@@ -1598,7 +1601,7 @@
               <w:lang w:eastAsia="fr-FR"/>
             </w:rPr>
           </w:pPr>
-          <w:hyperlink w:anchor="_Toc17915209" w:history="1">
+          <w:hyperlink w:anchor="_Toc17963069" w:history="1">
             <w:r>
               <w:rPr>
                 <w:rStyle w:val="Lienhypertexte"/>
@@ -1625,7 +1628,7 @@
                 <w:noProof/>
                 <w:webHidden/>
               </w:rPr>
-              <w:instrText xml:space="preserve"> PAGEREF _Toc17915209 \h </w:instrText>
+              <w:instrText xml:space="preserve"> PAGEREF _Toc17963069 \h </w:instrText>
             </w:r>
             <w:r>
               <w:rPr>
@@ -1667,13 +1670,13 @@
               <w:noProof/>
             </w:rPr>
           </w:pPr>
-          <w:hyperlink w:anchor="_Toc17915210" w:history="1">
+          <w:hyperlink w:anchor="_Toc17963070" w:history="1">
             <w:r>
               <w:rPr>
                 <w:rStyle w:val="Lienhypertexte"/>
                 <w:noProof/>
               </w:rPr>
-              <w:t>Contraintes Techniques :</w:t>
+              <w:t>3.1. Contraintes Techniques :</w:t>
             </w:r>
             <w:r>
               <w:rPr>
@@ -1694,7 +1697,7 @@
                 <w:noProof/>
                 <w:webHidden/>
               </w:rPr>
-              <w:instrText xml:space="preserve"> PAGEREF _Toc17915210 \h </w:instrText>
+              <w:instrText xml:space="preserve"> PAGEREF _Toc17963070 \h </w:instrText>
             </w:r>
             <w:r>
               <w:rPr>
@@ -1736,13 +1739,13 @@
               <w:noProof/>
             </w:rPr>
           </w:pPr>
-          <w:hyperlink w:anchor="_Toc17915211" w:history="1">
+          <w:hyperlink w:anchor="_Toc17963071" w:history="1">
             <w:r>
               <w:rPr>
                 <w:rStyle w:val="Lienhypertexte"/>
                 <w:noProof/>
               </w:rPr>
-              <w:t>Le Livrable :</w:t>
+              <w:t>3.2. Le Livrable :</w:t>
             </w:r>
             <w:r>
               <w:rPr>
@@ -1763,7 +1766,7 @@
                 <w:noProof/>
                 <w:webHidden/>
               </w:rPr>
-              <w:instrText xml:space="preserve"> PAGEREF _Toc17915211 \h </w:instrText>
+              <w:instrText xml:space="preserve"> PAGEREF _Toc17963071 \h </w:instrText>
             </w:r>
             <w:r>
               <w:rPr>
@@ -1805,13 +1808,13 @@
               <w:noProof/>
             </w:rPr>
           </w:pPr>
-          <w:hyperlink w:anchor="_Toc17915212" w:history="1">
+          <w:hyperlink w:anchor="_Toc17963072" w:history="1">
             <w:r>
               <w:rPr>
                 <w:rStyle w:val="Lienhypertexte"/>
                 <w:noProof/>
               </w:rPr>
-              <w:t>Calendrier de Réalisation :</w:t>
+              <w:t>3.2.1. Calendrier de Réalisation :</w:t>
             </w:r>
             <w:r>
               <w:rPr>
@@ -1832,7 +1835,7 @@
                 <w:noProof/>
                 <w:webHidden/>
               </w:rPr>
-              <w:instrText xml:space="preserve"> PAGEREF _Toc17915212 \h </w:instrText>
+              <w:instrText xml:space="preserve"> PAGEREF _Toc17963072 \h </w:instrText>
             </w:r>
             <w:r>
               <w:rPr>
@@ -1887,13 +1890,16 @@
       <w:r>
         <w:br w:type="page"/>
       </w:r>
+      <w:bookmarkStart w:id="0" w:name="_GoBack"/>
+      <w:bookmarkEnd w:id="0"/>
     </w:p>
     <w:p>
       <w:pPr>
         <w:pStyle w:val="Titre1"/>
+        <w:ind w:left="720"/>
         <w:jc w:val="center"/>
       </w:pPr>
-      <w:bookmarkStart w:id="1" w:name="_Toc17915202"/>
+      <w:bookmarkStart w:id="1" w:name="_Toc17963062"/>
       <w:r>
         <w:lastRenderedPageBreak/>
         <w:t>1.</w:t>
@@ -1902,9 +1908,6 @@
         <w:t>Projet personnel</w:t>
       </w:r>
       <w:bookmarkEnd w:id="1"/>
-      <w:r>
-        <w:t xml:space="preserve"> </w:t>
-      </w:r>
     </w:p>
     <w:p/>
     <w:p/>
@@ -1912,12 +1915,12 @@
       <w:pPr>
         <w:pStyle w:val="Titre2"/>
       </w:pPr>
-      <w:bookmarkStart w:id="2" w:name="_Toc17915203"/>
-      <w:r>
-        <w:t>Besoin Globale</w:t>
-      </w:r>
-      <w:r>
-        <w:t> :</w:t>
+      <w:bookmarkStart w:id="2" w:name="_Toc17963063"/>
+      <w:r>
+        <w:t>1.1. Besoin</w:t>
+      </w:r>
+      <w:r>
+        <w:t xml:space="preserve"> Globale :</w:t>
       </w:r>
       <w:bookmarkEnd w:id="2"/>
     </w:p>
@@ -1930,10 +1933,7 @@
         <w:t>décidé</w:t>
       </w:r>
       <w:r>
-        <w:t xml:space="preserve"> de créer un site de gestion de </w:t>
-      </w:r>
-      <w:r>
-        <w:t>compte</w:t>
+        <w:t xml:space="preserve"> de créer un site de gestion de compte</w:t>
       </w:r>
       <w:r>
         <w:t>,</w:t>
@@ -2188,13 +2188,16 @@
       <w:pPr>
         <w:pStyle w:val="Titre2"/>
       </w:pPr>
-      <w:bookmarkStart w:id="3" w:name="_Toc17915204"/>
+      <w:bookmarkStart w:id="3" w:name="_Toc17963064"/>
       <w:r>
         <w:lastRenderedPageBreak/>
-        <w:t>Analyse de l’existant</w:t>
-      </w:r>
-      <w:r>
-        <w:t> :</w:t>
+        <w:t>1.2.</w:t>
+      </w:r>
+      <w:r>
+        <w:t xml:space="preserve"> Analyse</w:t>
+      </w:r>
+      <w:r>
+        <w:t xml:space="preserve"> de l’existant :</w:t>
       </w:r>
       <w:bookmarkEnd w:id="3"/>
     </w:p>
@@ -2238,13 +2241,7 @@
         <w:t>(Moi-mêm</w:t>
       </w:r>
       <w:r>
-        <w:t>e)</w:t>
-      </w:r>
-      <w:r>
-        <w:t xml:space="preserve"> : </w:t>
-      </w:r>
-      <w:r>
-        <w:t>pour la partie conception, création, test et développement.</w:t>
+        <w:t>e) : pour la partie conception, création, test et développement.</w:t>
       </w:r>
     </w:p>
     <w:p>
@@ -2276,9 +2273,12 @@
       <w:pPr>
         <w:pStyle w:val="Titre2"/>
       </w:pPr>
-      <w:bookmarkStart w:id="4" w:name="_Toc17915205"/>
-      <w:r>
-        <w:t>Les objectifs du site :</w:t>
+      <w:bookmarkStart w:id="4" w:name="_Toc17963065"/>
+      <w:r>
+        <w:t>1.3. Les</w:t>
+      </w:r>
+      <w:r>
+        <w:t xml:space="preserve"> objectifs du site :</w:t>
       </w:r>
       <w:bookmarkEnd w:id="4"/>
       <w:r>
@@ -2303,9 +2303,12 @@
       <w:pPr>
         <w:pStyle w:val="Titre2"/>
       </w:pPr>
-      <w:bookmarkStart w:id="5" w:name="_Toc17915206"/>
-      <w:r>
-        <w:t>Périmètre du projet :</w:t>
+      <w:bookmarkStart w:id="5" w:name="_Toc17963066"/>
+      <w:r>
+        <w:t>1.4. Périmètre</w:t>
+      </w:r>
+      <w:r>
+        <w:t xml:space="preserve"> du projet :</w:t>
       </w:r>
       <w:bookmarkEnd w:id="5"/>
     </w:p>
@@ -2339,7 +2342,7 @@
         <w:pStyle w:val="Titre1"/>
         <w:jc w:val="center"/>
       </w:pPr>
-      <w:bookmarkStart w:id="6" w:name="_Toc17915207"/>
+      <w:bookmarkStart w:id="6" w:name="_Toc17963067"/>
       <w:r>
         <w:lastRenderedPageBreak/>
         <w:t>2.</w:t>
@@ -2354,12 +2357,12 @@
       <w:pPr>
         <w:pStyle w:val="Titre2"/>
       </w:pPr>
-      <w:bookmarkStart w:id="7" w:name="_Toc17915208"/>
-      <w:r>
-        <w:t>Maquettage</w:t>
-      </w:r>
-      <w:r>
-        <w:t> :</w:t>
+      <w:bookmarkStart w:id="7" w:name="_Toc17963068"/>
+      <w:r>
+        <w:t xml:space="preserve">2.1. </w:t>
+      </w:r>
+      <w:r>
+        <w:t>Maquettage :</w:t>
       </w:r>
       <w:bookmarkEnd w:id="7"/>
     </w:p>
@@ -2672,7 +2675,7 @@
         <w:pStyle w:val="Titre1"/>
         <w:jc w:val="center"/>
       </w:pPr>
-      <w:bookmarkStart w:id="8" w:name="_Toc17915209"/>
+      <w:bookmarkStart w:id="8" w:name="_Toc17963069"/>
       <w:r>
         <w:lastRenderedPageBreak/>
         <w:t>3.Spécificité et livrable</w:t>
@@ -2685,7 +2688,10 @@
       <w:pPr>
         <w:pStyle w:val="Titre2"/>
       </w:pPr>
-      <w:bookmarkStart w:id="9" w:name="_Toc17915210"/>
+      <w:bookmarkStart w:id="9" w:name="_Toc17963070"/>
+      <w:r>
+        <w:t xml:space="preserve">3.1. </w:t>
+      </w:r>
       <w:r>
         <w:t>Contraintes Techniques</w:t>
       </w:r>
@@ -2715,7 +2721,10 @@
       <w:pPr>
         <w:pStyle w:val="Titre2"/>
       </w:pPr>
-      <w:bookmarkStart w:id="10" w:name="_Toc17915211"/>
+      <w:bookmarkStart w:id="10" w:name="_Toc17963071"/>
+      <w:r>
+        <w:t xml:space="preserve">3.2. </w:t>
+      </w:r>
       <w:r>
         <w:t>Le Livrable :</w:t>
       </w:r>
@@ -2730,7 +2739,10 @@
       <w:pPr>
         <w:pStyle w:val="Titre3"/>
       </w:pPr>
-      <w:bookmarkStart w:id="11" w:name="_Toc17915212"/>
+      <w:bookmarkStart w:id="11" w:name="_Toc17963072"/>
+      <w:r>
+        <w:t xml:space="preserve">3.2.1. </w:t>
+      </w:r>
       <w:r>
         <w:t>Calendrier de Réalisation :</w:t>
       </w:r>
@@ -3155,6 +3167,7 @@
           <w:dataBinding w:prefixMappings="xmlns:ns0='http://purl.org/dc/elements/1.1/' xmlns:ns1='http://schemas.openxmlformats.org/package/2006/metadata/core-properties' " w:xpath="/ns1:coreProperties[1]/ns0:creator[1]" w:storeItemID="{6C3C8BC8-F283-45AE-878A-BAB7291924A1}"/>
           <w:text/>
         </w:sdtPr>
+        <w:sdtEndPr/>
         <w:sdtContent>
           <w:tc>
             <w:tcPr>
@@ -3808,6 +3821,7 @@
       <w:showingPlcHdr/>
       <w15:appearance w15:val="hidden"/>
     </w:sdtPr>
+    <w:sdtEndPr/>
     <w:sdtContent>
       <w:p>
         <w:pPr>
@@ -4597,6 +4611,95 @@
     </w:lvl>
   </w:abstractNum>
   <w:abstractNum w:abstractNumId="7" w15:restartNumberingAfterBreak="0">
+    <w:nsid w:val="67795D07"/>
+    <w:multiLevelType w:val="hybridMultilevel"/>
+    <w:tmpl w:val="E85E13FC"/>
+    <w:lvl w:ilvl="0" w:tplc="040C000F">
+      <w:start w:val="1"/>
+      <w:numFmt w:val="decimal"/>
+      <w:lvlText w:val="%1."/>
+      <w:lvlJc w:val="left"/>
+      <w:pPr>
+        <w:ind w:left="720" w:hanging="360"/>
+      </w:pPr>
+      <w:rPr>
+        <w:rFonts w:hint="default"/>
+      </w:rPr>
+    </w:lvl>
+    <w:lvl w:ilvl="1" w:tplc="040C0019" w:tentative="1">
+      <w:start w:val="1"/>
+      <w:numFmt w:val="lowerLetter"/>
+      <w:lvlText w:val="%2."/>
+      <w:lvlJc w:val="left"/>
+      <w:pPr>
+        <w:ind w:left="1440" w:hanging="360"/>
+      </w:pPr>
+    </w:lvl>
+    <w:lvl w:ilvl="2" w:tplc="040C001B" w:tentative="1">
+      <w:start w:val="1"/>
+      <w:numFmt w:val="lowerRoman"/>
+      <w:lvlText w:val="%3."/>
+      <w:lvlJc w:val="right"/>
+      <w:pPr>
+        <w:ind w:left="2160" w:hanging="180"/>
+      </w:pPr>
+    </w:lvl>
+    <w:lvl w:ilvl="3" w:tplc="040C000F" w:tentative="1">
+      <w:start w:val="1"/>
+      <w:numFmt w:val="decimal"/>
+      <w:lvlText w:val="%4."/>
+      <w:lvlJc w:val="left"/>
+      <w:pPr>
+        <w:ind w:left="2880" w:hanging="360"/>
+      </w:pPr>
+    </w:lvl>
+    <w:lvl w:ilvl="4" w:tplc="040C0019" w:tentative="1">
+      <w:start w:val="1"/>
+      <w:numFmt w:val="lowerLetter"/>
+      <w:lvlText w:val="%5."/>
+      <w:lvlJc w:val="left"/>
+      <w:pPr>
+        <w:ind w:left="3600" w:hanging="360"/>
+      </w:pPr>
+    </w:lvl>
+    <w:lvl w:ilvl="5" w:tplc="040C001B" w:tentative="1">
+      <w:start w:val="1"/>
+      <w:numFmt w:val="lowerRoman"/>
+      <w:lvlText w:val="%6."/>
+      <w:lvlJc w:val="right"/>
+      <w:pPr>
+        <w:ind w:left="4320" w:hanging="180"/>
+      </w:pPr>
+    </w:lvl>
+    <w:lvl w:ilvl="6" w:tplc="040C000F" w:tentative="1">
+      <w:start w:val="1"/>
+      <w:numFmt w:val="decimal"/>
+      <w:lvlText w:val="%7."/>
+      <w:lvlJc w:val="left"/>
+      <w:pPr>
+        <w:ind w:left="5040" w:hanging="360"/>
+      </w:pPr>
+    </w:lvl>
+    <w:lvl w:ilvl="7" w:tplc="040C0019" w:tentative="1">
+      <w:start w:val="1"/>
+      <w:numFmt w:val="lowerLetter"/>
+      <w:lvlText w:val="%8."/>
+      <w:lvlJc w:val="left"/>
+      <w:pPr>
+        <w:ind w:left="5760" w:hanging="360"/>
+      </w:pPr>
+    </w:lvl>
+    <w:lvl w:ilvl="8" w:tplc="040C001B" w:tentative="1">
+      <w:start w:val="1"/>
+      <w:numFmt w:val="lowerRoman"/>
+      <w:lvlText w:val="%9."/>
+      <w:lvlJc w:val="right"/>
+      <w:pPr>
+        <w:ind w:left="6480" w:hanging="180"/>
+      </w:pPr>
+    </w:lvl>
+  </w:abstractNum>
+  <w:abstractNum w:abstractNumId="8" w15:restartNumberingAfterBreak="0">
     <w:nsid w:val="72D40AB6"/>
     <w:multiLevelType w:val="hybridMultilevel"/>
     <w:tmpl w:val="D6809806"/>
@@ -4725,13 +4828,16 @@
     <w:abstractNumId w:val="6"/>
   </w:num>
   <w:num w:numId="6">
-    <w:abstractNumId w:val="7"/>
+    <w:abstractNumId w:val="8"/>
   </w:num>
   <w:num w:numId="7">
     <w:abstractNumId w:val="0"/>
   </w:num>
   <w:num w:numId="8">
     <w:abstractNumId w:val="3"/>
+  </w:num>
+  <w:num w:numId="9">
+    <w:abstractNumId w:val="7"/>
   </w:num>
 </w:numbering>
 </file>
@@ -5637,7 +5743,9 @@
   </w:compat>
   <w:rsids>
     <w:rsidRoot w:val="007F696C"/>
+    <w:rsid w:val="00003C0D"/>
     <w:rsid w:val="007F696C"/>
+    <w:rsid w:val="00F452CD"/>
   </w:rsids>
   <m:mathPr>
     <m:mathFont m:val="Cambria Math"/>
@@ -6436,7 +6544,7 @@
 </file>
 
 <file path=customXml/itemProps2.xml><?xml version="1.0" encoding="utf-8"?>
-<ds:datastoreItem xmlns:ds="http://schemas.openxmlformats.org/officeDocument/2006/customXml" ds:itemID="{8E5F99D8-FFBF-4D21-A91D-C3C9933C6386}">
+<ds:datastoreItem xmlns:ds="http://schemas.openxmlformats.org/officeDocument/2006/customXml" ds:itemID="{FF17B1ED-2F18-4CBE-90C5-6FC281B566A3}">
   <ds:schemaRefs>
     <ds:schemaRef ds:uri="http://schemas.openxmlformats.org/officeDocument/2006/bibliography"/>
   </ds:schemaRefs>

</xml_diff>